<commit_message>
Solve the problems with CultureInfo
</commit_message>
<xml_diff>
--- a/Course2/sources/Template.docx
+++ b/Course2/sources/Template.docx
@@ -549,392 +549,222 @@
         <w:t>Оглавление</w:t>
       </w:r>
     </w:p>
-    <w:sdt>
-      <w:sdtPr>
-        <w:id w:val="1803036816"/>
-        <w:docPartObj>
-          <w:docPartGallery w:val="Table of Contents"/>
-          <w:docPartUnique/>
-        </w:docPartObj>
-      </w:sdtPr>
-      <w:sdtContent>
-        <w:p>
-          <w:pPr>
-            <w:pBdr>
-              <w:top w:val="nil"/>
-              <w:left w:val="nil"/>
-              <w:bottom w:val="nil"/>
-              <w:right w:val="nil"/>
-              <w:between w:val="nil"/>
-            </w:pBdr>
-            <w:tabs>
-              <w:tab w:val="right" w:pos="9345"/>
-              <w:tab w:val="right" w:pos="9345"/>
-            </w:tabs>
-            <w:spacing w:after="100"/>
-            <w:ind w:left="0" w:firstLine="0"/>
-            <w:rPr>
-              <w:rFonts w:eastAsia="Calibri"/>
-              <w:color w:val="000000"/>
-              <w:sz w:val="22"/>
-              <w:szCs w:val="22"/>
-            </w:rPr>
-          </w:pPr>
-          <w:r>
-            <w:fldChar w:fldCharType="begin"/>
-          </w:r>
-          <w:r>
-            <w:instrText xml:space="preserve"> TOC \h \u \z </w:instrText>
-          </w:r>
-          <w:r>
-            <w:fldChar w:fldCharType="separate"/>
-          </w:r>
-          <w:r>
-            <w:rPr>
-              <w:color w:val="000000"/>
-            </w:rPr>
-            <w:t>Введение</w:t>
-          </w:r>
-          <w:r>
-            <w:rPr>
-              <w:color w:val="000000"/>
-            </w:rPr>
-            <w:tab/>
-          </w:r>
-          <w:r>
-            <w:fldChar w:fldCharType="begin"/>
-          </w:r>
-          <w:r>
-            <w:instrText xml:space="preserve"> PAGEREF _heading=h.30j0zll \h </w:instrText>
-          </w:r>
-          <w:r>
-            <w:fldChar w:fldCharType="separate"/>
-          </w:r>
-          <w:r>
-            <w:rPr>
-              <w:color w:val="000000"/>
-            </w:rPr>
-            <w:t>3</w:t>
-          </w:r>
-          <w:hyperlink w:anchor="_heading=h.30j0zll" w:history="1"/>
-        </w:p>
-        <w:p>
-          <w:pPr>
-            <w:pBdr>
-              <w:top w:val="nil"/>
-              <w:left w:val="nil"/>
-              <w:bottom w:val="nil"/>
-              <w:right w:val="nil"/>
-              <w:between w:val="nil"/>
-            </w:pBdr>
-            <w:tabs>
-              <w:tab w:val="right" w:pos="9345"/>
-              <w:tab w:val="right" w:pos="9345"/>
-            </w:tabs>
-            <w:spacing w:after="100"/>
-            <w:ind w:left="0" w:firstLine="0"/>
-            <w:rPr>
-              <w:rFonts w:eastAsia="Calibri"/>
-              <w:color w:val="000000"/>
-              <w:sz w:val="22"/>
-              <w:szCs w:val="22"/>
-            </w:rPr>
-          </w:pPr>
-          <w:r>
-            <w:fldChar w:fldCharType="end"/>
-          </w:r>
-          <w:r>
-            <w:rPr>
-              <w:color w:val="000000"/>
-            </w:rPr>
-            <w:t>1.Расчет электрических нагрузок</w:t>
-          </w:r>
-          <w:r>
-            <w:rPr>
-              <w:color w:val="000000"/>
-            </w:rPr>
-            <w:tab/>
-          </w:r>
-          <w:r>
-            <w:fldChar w:fldCharType="begin"/>
-          </w:r>
-          <w:r>
-            <w:instrText xml:space="preserve"> PAGEREF _heading=h.1fob9te \h </w:instrText>
-          </w:r>
-          <w:r>
-            <w:fldChar w:fldCharType="separate"/>
-          </w:r>
-          <w:r>
-            <w:rPr>
-              <w:color w:val="000000"/>
-            </w:rPr>
-            <w:t>4</w:t>
-          </w:r>
-          <w:hyperlink w:anchor="_heading=h.1fob9te" w:history="1"/>
-        </w:p>
-        <w:p>
-          <w:pPr>
-            <w:pBdr>
-              <w:top w:val="nil"/>
-              <w:left w:val="nil"/>
-              <w:bottom w:val="nil"/>
-              <w:right w:val="nil"/>
-              <w:between w:val="nil"/>
-            </w:pBdr>
-            <w:tabs>
-              <w:tab w:val="right" w:pos="9345"/>
-              <w:tab w:val="right" w:pos="9345"/>
-            </w:tabs>
-            <w:spacing w:after="100"/>
-            <w:ind w:left="0" w:firstLine="0"/>
-            <w:rPr>
-              <w:rFonts w:eastAsia="Calibri"/>
-              <w:color w:val="000000"/>
-              <w:sz w:val="22"/>
-              <w:szCs w:val="22"/>
-            </w:rPr>
-          </w:pPr>
-          <w:r>
-            <w:fldChar w:fldCharType="end"/>
-          </w:r>
-          <w:r>
-            <w:rPr>
-              <w:color w:val="000000"/>
-            </w:rPr>
-            <w:t>2.Расчет электрических сетей</w:t>
-          </w:r>
-          <w:r>
-            <w:rPr>
-              <w:color w:val="000000"/>
-            </w:rPr>
-            <w:tab/>
-            <w:t>8</w:t>
-          </w:r>
-        </w:p>
-        <w:p>
-          <w:pPr>
-            <w:pBdr>
-              <w:top w:val="nil"/>
-              <w:left w:val="nil"/>
-              <w:bottom w:val="nil"/>
-              <w:right w:val="nil"/>
-              <w:between w:val="nil"/>
-            </w:pBdr>
-            <w:tabs>
-              <w:tab w:val="right" w:pos="9345"/>
-              <w:tab w:val="right" w:pos="9345"/>
-            </w:tabs>
-            <w:spacing w:after="100"/>
-            <w:ind w:left="0" w:firstLine="0"/>
-            <w:rPr>
-              <w:rFonts w:eastAsia="Calibri"/>
-              <w:color w:val="000000"/>
-              <w:sz w:val="22"/>
-              <w:szCs w:val="22"/>
-            </w:rPr>
-          </w:pPr>
-          <w:r>
-            <w:rPr>
-              <w:color w:val="000000"/>
-            </w:rPr>
-            <w:t>3.Расчет электрической части трансформаторной подстанции 10/0,4</w:t>
-          </w:r>
-          <w:r>
-            <w:rPr>
-              <w:color w:val="000000"/>
-            </w:rPr>
-            <w:tab/>
-          </w:r>
-          <w:r>
-            <w:fldChar w:fldCharType="begin"/>
-          </w:r>
-          <w:r>
-            <w:instrText xml:space="preserve"> PAGEREF _heading=h.2et92p0 \h </w:instrText>
-          </w:r>
-          <w:r>
-            <w:fldChar w:fldCharType="separate"/>
-          </w:r>
-          <w:r>
-            <w:rPr>
-              <w:color w:val="000000"/>
-            </w:rPr>
-            <w:t>1</w:t>
-          </w:r>
-          <w:r>
-            <w:rPr>
-              <w:color w:val="000000"/>
-            </w:rPr>
-            <w:t>6</w:t>
-          </w:r>
-          <w:hyperlink w:anchor="_heading=h.2et92p0" w:history="1"/>
-        </w:p>
-        <w:p>
-          <w:pPr>
-            <w:pBdr>
-              <w:top w:val="nil"/>
-              <w:left w:val="nil"/>
-              <w:bottom w:val="nil"/>
-              <w:right w:val="nil"/>
-              <w:between w:val="nil"/>
-            </w:pBdr>
-            <w:tabs>
-              <w:tab w:val="right" w:pos="9345"/>
-              <w:tab w:val="right" w:pos="9345"/>
-            </w:tabs>
-            <w:spacing w:after="100"/>
-            <w:ind w:left="0" w:firstLine="0"/>
-            <w:rPr>
-              <w:rFonts w:eastAsia="Calibri"/>
-              <w:color w:val="000000"/>
-              <w:sz w:val="22"/>
-              <w:szCs w:val="22"/>
-            </w:rPr>
-          </w:pPr>
-          <w:r>
-            <w:fldChar w:fldCharType="end"/>
-          </w:r>
-          <w:r>
-            <w:rPr>
-              <w:color w:val="000000"/>
-            </w:rPr>
-            <w:t>4</w:t>
-          </w:r>
-          <w:r>
-            <w:rPr>
-              <w:rFonts w:eastAsia="Calibri"/>
-              <w:color w:val="000000"/>
-              <w:sz w:val="22"/>
-              <w:szCs w:val="22"/>
-            </w:rPr>
-            <w:t>.</w:t>
-          </w:r>
-          <w:r>
-            <w:rPr>
-              <w:color w:val="000000"/>
-            </w:rPr>
-            <w:t>Грозозащита и заземление подстанции 10/0,4 кВ</w:t>
-          </w:r>
-          <w:r>
-            <w:rPr>
-              <w:color w:val="000000"/>
-            </w:rPr>
-            <w:tab/>
-          </w:r>
-          <w:r>
-            <w:t>2</w:t>
-          </w:r>
-          <w:r>
-            <w:t>9</w:t>
-          </w:r>
-        </w:p>
-        <w:p>
-          <w:pPr>
-            <w:pBdr>
-              <w:top w:val="nil"/>
-              <w:left w:val="nil"/>
-              <w:bottom w:val="nil"/>
-              <w:right w:val="nil"/>
-              <w:between w:val="nil"/>
-            </w:pBdr>
-            <w:tabs>
-              <w:tab w:val="right" w:pos="9345"/>
-              <w:tab w:val="right" w:pos="9345"/>
-            </w:tabs>
-            <w:spacing w:after="100"/>
-            <w:ind w:left="0" w:firstLine="0"/>
-            <w:rPr>
-              <w:rFonts w:eastAsia="Calibri"/>
-              <w:color w:val="000000"/>
-              <w:sz w:val="22"/>
-              <w:szCs w:val="22"/>
-              <w:lang w:val="en-US"/>
-            </w:rPr>
-          </w:pPr>
-          <w:r>
-            <w:rPr>
-              <w:color w:val="000000"/>
-            </w:rPr>
-            <w:t>Заключение</w:t>
-          </w:r>
-          <w:r>
-            <w:rPr>
-              <w:color w:val="000000"/>
-            </w:rPr>
-            <w:tab/>
-          </w:r>
-          <w:r>
-            <w:rPr>
-              <w:lang w:val="en-US"/>
-            </w:rPr>
-            <w:t>33</w:t>
-          </w:r>
-        </w:p>
-        <w:p>
-          <w:pPr>
-            <w:pBdr>
-              <w:top w:val="nil"/>
-              <w:left w:val="nil"/>
-              <w:bottom w:val="nil"/>
-              <w:right w:val="nil"/>
-              <w:between w:val="nil"/>
-            </w:pBdr>
-            <w:tabs>
-              <w:tab w:val="right" w:pos="9345"/>
-              <w:tab w:val="right" w:pos="9345"/>
-            </w:tabs>
-            <w:spacing w:after="100"/>
-            <w:ind w:left="0" w:firstLine="0"/>
-            <w:rPr>
-              <w:rFonts w:eastAsia="Calibri"/>
-              <w:color w:val="000000"/>
-              <w:sz w:val="22"/>
-              <w:szCs w:val="22"/>
-            </w:rPr>
-          </w:pPr>
-          <w:r>
-            <w:rPr>
-              <w:color w:val="000000"/>
-            </w:rPr>
-            <w:t>Список литературы</w:t>
-          </w:r>
-          <w:r>
-            <w:rPr>
-              <w:color w:val="000000"/>
-            </w:rPr>
-            <w:tab/>
-          </w:r>
-          <w:r>
-            <w:fldChar w:fldCharType="begin"/>
-          </w:r>
-          <w:r>
-            <w:instrText xml:space="preserve"> PAGEREF _heading=h.4d34og8 \h </w:instrText>
-          </w:r>
-          <w:r>
-            <w:fldChar w:fldCharType="separate"/>
-          </w:r>
-          <w:r>
-            <w:rPr>
-              <w:color w:val="000000"/>
-              <w:lang w:val="en-US"/>
-            </w:rPr>
-            <w:t>34</w:t>
-          </w:r>
-          <w:hyperlink w:anchor="_heading=h.4d34og8" w:history="1"/>
-        </w:p>
-        <w:p>
-          <w:pPr>
-            <w:ind w:left="0" w:right="0" w:firstLine="709"/>
-            <w:jc w:val="left"/>
-          </w:pPr>
-          <w:r>
-            <w:fldChar w:fldCharType="end"/>
-          </w:r>
-          <w:r>
-            <w:fldChar w:fldCharType="end"/>
-          </w:r>
-        </w:p>
-      </w:sdtContent>
-    </w:sdt>
+    <w:p>
+      <w:pPr>
+        <w:pBdr>
+          <w:top w:val="nil"/>
+          <w:left w:val="nil"/>
+          <w:bottom w:val="nil"/>
+          <w:right w:val="nil"/>
+          <w:between w:val="nil"/>
+        </w:pBdr>
+        <w:tabs>
+          <w:tab w:val="right" w:pos="9345"/>
+          <w:tab w:val="right" w:pos="9345"/>
+        </w:tabs>
+        <w:spacing w:after="100"/>
+        <w:ind w:left="0" w:firstLine="0"/>
+        <w:rPr>
+          <w:color w:val="000000"/>
+        </w:rPr>
+      </w:pPr>
+      <w:r>
+        <w:rPr>
+          <w:color w:val="000000"/>
+        </w:rPr>
+        <w:t>1.Расчет электрических нагрузок</w:t>
+      </w:r>
+      <w:r>
+        <w:rPr>
+          <w:color w:val="000000"/>
+        </w:rPr>
+        <w:t xml:space="preserve">                                                                                              4</w:t>
+      </w:r>
+    </w:p>
+    <w:p>
+      <w:pPr>
+        <w:pBdr>
+          <w:top w:val="nil"/>
+          <w:left w:val="nil"/>
+          <w:bottom w:val="nil"/>
+          <w:right w:val="nil"/>
+          <w:between w:val="nil"/>
+        </w:pBdr>
+        <w:tabs>
+          <w:tab w:val="right" w:pos="9345"/>
+          <w:tab w:val="right" w:pos="9345"/>
+        </w:tabs>
+        <w:spacing w:after="100"/>
+        <w:ind w:left="0" w:firstLine="0"/>
+        <w:rPr>
+          <w:color w:val="000000"/>
+        </w:rPr>
+      </w:pPr>
+      <w:r>
+        <w:rPr>
+          <w:color w:val="000000"/>
+        </w:rPr>
+        <w:t>2.Расчет электрических сетей</w:t>
+      </w:r>
+      <w:r>
+        <w:rPr>
+          <w:color w:val="000000"/>
+        </w:rPr>
+        <w:t xml:space="preserve">                                                                                                    8</w:t>
+      </w:r>
+    </w:p>
+    <w:p>
+      <w:pPr>
+        <w:pBdr>
+          <w:top w:val="nil"/>
+          <w:left w:val="nil"/>
+          <w:bottom w:val="nil"/>
+          <w:right w:val="nil"/>
+          <w:between w:val="nil"/>
+        </w:pBdr>
+        <w:tabs>
+          <w:tab w:val="right" w:pos="9345"/>
+          <w:tab w:val="right" w:pos="9345"/>
+        </w:tabs>
+        <w:spacing w:after="100"/>
+        <w:ind w:left="0" w:firstLine="0"/>
+        <w:rPr>
+          <w:color w:val="000000"/>
+        </w:rPr>
+      </w:pPr>
+      <w:r>
+        <w:rPr>
+          <w:color w:val="000000"/>
+        </w:rPr>
+        <w:t>3.Расчет электрической части трансформаторной подстанции 10/0,4</w:t>
+      </w:r>
+      <w:r>
+        <w:rPr>
+          <w:color w:val="000000"/>
+        </w:rPr>
+        <w:t xml:space="preserve">                                16</w:t>
+      </w:r>
+    </w:p>
+    <w:p>
+      <w:pPr>
+        <w:pBdr>
+          <w:top w:val="nil"/>
+          <w:left w:val="nil"/>
+          <w:bottom w:val="nil"/>
+          <w:right w:val="nil"/>
+          <w:between w:val="nil"/>
+        </w:pBdr>
+        <w:tabs>
+          <w:tab w:val="right" w:pos="9345"/>
+          <w:tab w:val="right" w:pos="9345"/>
+        </w:tabs>
+        <w:spacing w:after="100"/>
+        <w:ind w:left="0" w:firstLine="0"/>
+        <w:rPr>
+          <w:color w:val="000000"/>
+        </w:rPr>
+      </w:pPr>
+      <w:r>
+        <w:rPr>
+          <w:color w:val="000000"/>
+        </w:rPr>
+        <w:t>4</w:t>
+      </w:r>
+      <w:r>
+        <w:rPr>
+          <w:rFonts w:eastAsia="Calibri"/>
+          <w:color w:val="000000"/>
+          <w:sz w:val="22"/>
+          <w:szCs w:val="22"/>
+        </w:rPr>
+        <w:t>.</w:t>
+      </w:r>
+      <w:r>
+        <w:rPr>
+          <w:color w:val="000000"/>
+        </w:rPr>
+        <w:t>Грозозащита и заземление подстанции 10/0,4 кВ</w:t>
+      </w:r>
+      <w:r>
+        <w:rPr>
+          <w:color w:val="000000"/>
+        </w:rPr>
+        <w:t xml:space="preserve">                                                               </w:t>
+      </w:r>
+      <w:r>
+        <w:t>29</w:t>
+      </w:r>
+    </w:p>
+    <w:p>
+      <w:pPr>
+        <w:pBdr>
+          <w:top w:val="nil"/>
+          <w:left w:val="nil"/>
+          <w:bottom w:val="nil"/>
+          <w:right w:val="nil"/>
+          <w:between w:val="nil"/>
+        </w:pBdr>
+        <w:tabs>
+          <w:tab w:val="right" w:pos="9345"/>
+          <w:tab w:val="right" w:pos="9345"/>
+        </w:tabs>
+        <w:spacing w:after="100"/>
+        <w:ind w:left="0" w:firstLine="0"/>
+        <w:rPr>
+          <w:color w:val="000000"/>
+        </w:rPr>
+      </w:pPr>
+      <w:r>
+        <w:rPr>
+          <w:color w:val="000000"/>
+        </w:rPr>
+        <w:t>Заключение</w:t>
+      </w:r>
+      <w:r>
+        <w:rPr>
+          <w:color w:val="000000"/>
+        </w:rPr>
+        <w:t xml:space="preserve">                                                                                                                                </w:t>
+      </w:r>
+      <w:r>
+        <w:t>33</w:t>
+      </w:r>
+    </w:p>
+    <w:p>
+      <w:pPr>
+        <w:pBdr>
+          <w:top w:val="nil"/>
+          <w:left w:val="nil"/>
+          <w:bottom w:val="nil"/>
+          <w:right w:val="nil"/>
+          <w:between w:val="nil"/>
+        </w:pBdr>
+        <w:tabs>
+          <w:tab w:val="right" w:pos="9345"/>
+          <w:tab w:val="right" w:pos="9345"/>
+        </w:tabs>
+        <w:spacing w:after="100"/>
+        <w:ind w:left="0" w:firstLine="0"/>
+        <w:rPr>
+          <w:color w:val="000000"/>
+        </w:rPr>
+      </w:pPr>
+      <w:r>
+        <w:rPr>
+          <w:color w:val="000000"/>
+        </w:rPr>
+        <w:t>Список литературы</w:t>
+      </w:r>
+      <w:r>
+        <w:rPr>
+          <w:color w:val="000000"/>
+        </w:rPr>
+        <w:t xml:space="preserve">                                                                                                                   </w:t>
+      </w:r>
+      <w:r>
+        <w:t>34</w:t>
+      </w:r>
+    </w:p>
     <w:p>
       <w:pPr>
         <w:spacing w:after="200" w:line="276" w:lineRule="auto"/>
@@ -945,11 +775,13 @@
           <w:szCs w:val="28"/>
         </w:rPr>
       </w:pPr>
+      <w:bookmarkStart w:id="2" w:name="_GoBack"/>
+      <w:bookmarkEnd w:id="2"/>
       <w:r>
         <w:br w:type="page"/>
       </w:r>
-      <w:bookmarkStart w:id="2" w:name="_heading=h.30j0zll" w:colFirst="0" w:colLast="0"/>
-      <w:bookmarkEnd w:id="2"/>
+      <w:bookmarkStart w:id="3" w:name="_heading=h.30j0zll" w:colFirst="0" w:colLast="0"/>
+      <w:bookmarkEnd w:id="3"/>
       <w:r>
         <w:rPr>
           <w:color w:val="000000"/>
@@ -1179,8 +1011,8 @@
         </w:rPr>
         <w:t>.</w:t>
       </w:r>
-      <w:bookmarkStart w:id="3" w:name="_heading=h.1fob9te" w:colFirst="0" w:colLast="0"/>
-      <w:bookmarkEnd w:id="3"/>
+      <w:bookmarkStart w:id="4" w:name="_heading=h.1fob9te" w:colFirst="0" w:colLast="0"/>
+      <w:bookmarkEnd w:id="4"/>
     </w:p>
     <w:p>
       <w:pPr>
@@ -5621,23 +5453,7 @@
               <w:sz w:val="28"/>
               <w:szCs w:val="28"/>
             </w:rPr>
-            <m:t>=</m:t>
-          </m:r>
-          <m:r>
-            <w:rPr>
-              <w:rFonts w:ascii="Cambria Math" w:eastAsia="Cambria Math" w:hAnsi="Cambria Math" w:cs="Cambria Math"/>
-              <w:sz w:val="28"/>
-              <w:szCs w:val="28"/>
-            </w:rPr>
-            <m:t>{Nlights}</m:t>
-          </m:r>
-          <m:r>
-            <w:rPr>
-              <w:rFonts w:ascii="Cambria Math" w:eastAsia="Cambria Math" w:hAnsi="Cambria Math" w:cs="Cambria Math"/>
-              <w:sz w:val="28"/>
-              <w:szCs w:val="28"/>
-            </w:rPr>
-            <m:t xml:space="preserve"> шт</m:t>
+            <m:t>={Nlights} шт</m:t>
           </m:r>
         </m:oMath>
       </m:oMathPara>
@@ -6043,39 +5859,7 @@
               <w:sz w:val="28"/>
               <w:szCs w:val="28"/>
             </w:rPr>
-            <m:t xml:space="preserve">= </m:t>
-          </m:r>
-          <m:r>
-            <w:rPr>
-              <w:rFonts w:ascii="Cambria Math" w:eastAsia="Cambria Math" w:hAnsi="Cambria Math" w:cs="Cambria Math"/>
-              <w:sz w:val="28"/>
-              <w:szCs w:val="28"/>
-            </w:rPr>
-            <m:t>{Nlights}</m:t>
-          </m:r>
-          <m:r>
-            <w:rPr>
-              <w:rFonts w:ascii="Cambria Math" w:eastAsia="Cambria Math" w:hAnsi="Cambria Math" w:cs="Cambria Math"/>
-              <w:sz w:val="28"/>
-              <w:szCs w:val="28"/>
-            </w:rPr>
-            <m:t>*125=</m:t>
-          </m:r>
-          <m:r>
-            <w:rPr>
-              <w:rFonts w:ascii="Cambria Math" w:eastAsia="Cambria Math" w:hAnsi="Cambria Math" w:cs="Cambria Math"/>
-              <w:sz w:val="28"/>
-              <w:szCs w:val="28"/>
-            </w:rPr>
-            <m:t>{Plights}</m:t>
-          </m:r>
-          <m:r>
-            <w:rPr>
-              <w:rFonts w:ascii="Cambria Math" w:eastAsia="Cambria Math" w:hAnsi="Cambria Math" w:cs="Cambria Math"/>
-              <w:sz w:val="28"/>
-              <w:szCs w:val="28"/>
-            </w:rPr>
-            <m:t xml:space="preserve"> кВт</m:t>
+            <m:t>= {Nlights}*125={Plights} кВт</m:t>
           </m:r>
         </m:oMath>
       </m:oMathPara>
@@ -6441,23 +6225,7 @@
               <w:sz w:val="28"/>
               <w:szCs w:val="28"/>
             </w:rPr>
-            <m:t>=</m:t>
-          </m:r>
-          <m:r>
-            <w:rPr>
-              <w:rFonts w:ascii="Cambria Math" w:eastAsia="Cambria Math" w:hAnsi="Cambria Math" w:cs="Cambria Math"/>
-              <w:sz w:val="28"/>
-              <w:szCs w:val="28"/>
-            </w:rPr>
-            <m:t>{Slights}</m:t>
-          </m:r>
-          <m:r>
-            <w:rPr>
-              <w:rFonts w:ascii="Cambria Math" w:eastAsia="Cambria Math" w:hAnsi="Cambria Math" w:cs="Cambria Math"/>
-              <w:sz w:val="28"/>
-              <w:szCs w:val="28"/>
-            </w:rPr>
-            <m:t xml:space="preserve"> кВА</m:t>
+            <m:t>={Slights} кВА</m:t>
           </m:r>
         </m:oMath>
       </m:oMathPara>
@@ -6960,55 +6728,7 @@
               <w:sz w:val="28"/>
               <w:szCs w:val="28"/>
             </w:rPr>
-            <m:t>=</m:t>
-          </m:r>
-          <m:r>
-            <w:rPr>
-              <w:rFonts w:ascii="Cambria Math" w:eastAsia="Cambria Math" w:hAnsi="Cambria Math" w:cs="Cambria Math"/>
-              <w:sz w:val="28"/>
-              <w:szCs w:val="28"/>
-            </w:rPr>
-            <m:t>{Sdaymax}</m:t>
-          </m:r>
-          <m:r>
-            <w:rPr>
-              <w:rFonts w:ascii="Cambria Math" w:eastAsia="Cambria Math" w:hAnsi="Cambria Math" w:cs="Cambria Math"/>
-              <w:sz w:val="28"/>
-              <w:szCs w:val="28"/>
-            </w:rPr>
-            <m:t>+</m:t>
-          </m:r>
-          <m:r>
-            <w:rPr>
-              <w:rFonts w:ascii="Cambria Math" w:eastAsia="Cambria Math" w:hAnsi="Cambria Math" w:cs="Cambria Math"/>
-              <w:sz w:val="28"/>
-              <w:szCs w:val="28"/>
-            </w:rPr>
-            <m:t>{Slights}</m:t>
-          </m:r>
-          <m:r>
-            <w:rPr>
-              <w:rFonts w:ascii="Cambria Math" w:eastAsia="Cambria Math" w:hAnsi="Cambria Math" w:cs="Cambria Math"/>
-              <w:sz w:val="28"/>
-              <w:szCs w:val="28"/>
-            </w:rPr>
-            <m:t>=</m:t>
-          </m:r>
-          <m:r>
-            <w:rPr>
-              <w:rFonts w:ascii="Cambria Math" w:eastAsia="Cambria Math" w:hAnsi="Cambria Math" w:cs="Cambria Math"/>
-              <w:sz w:val="28"/>
-              <w:szCs w:val="28"/>
-            </w:rPr>
-            <m:t>{Stpmax}</m:t>
-          </m:r>
-          <m:r>
-            <w:rPr>
-              <w:rFonts w:ascii="Cambria Math" w:eastAsia="Cambria Math" w:hAnsi="Cambria Math" w:cs="Cambria Math"/>
-              <w:sz w:val="28"/>
-              <w:szCs w:val="28"/>
-            </w:rPr>
-            <m:t xml:space="preserve"> кВА</m:t>
+            <m:t>={Sdaymax}+{Slights}={Stpmax} кВА</m:t>
           </m:r>
         </m:oMath>
       </m:oMathPara>
@@ -7058,6 +6778,7 @@
           <w:tag w:val="goog_rdk_0"/>
           <w:id w:val="-1854252081"/>
         </w:sdtPr>
+        <w:sdtEndPr/>
         <w:sdtContent>
           <w:r>
             <w:rPr>
@@ -7452,47 +7173,7 @@
               <w:sz w:val="28"/>
               <w:szCs w:val="28"/>
             </w:rPr>
-            <m:t>=1,3*</m:t>
-          </m:r>
-          <m:r>
-            <w:rPr>
-              <w:rFonts w:ascii="Cambria Math" w:eastAsia="Cambria Math" w:hAnsi="Cambria Math" w:cs="Cambria Math"/>
-              <w:sz w:val="28"/>
-              <w:szCs w:val="28"/>
-            </w:rPr>
-            <m:t>{Stpmax}</m:t>
-          </m:r>
-          <m:r>
-            <w:rPr>
-              <w:rFonts w:ascii="Cambria Math" w:eastAsia="Cambria Math" w:hAnsi="Cambria Math" w:cs="Cambria Math"/>
-              <w:sz w:val="28"/>
-              <w:szCs w:val="28"/>
-            </w:rPr>
-            <m:t>=</m:t>
-          </m:r>
-          <m:r>
-            <w:rPr>
-              <w:rFonts w:ascii="Cambria Math" w:eastAsia="Cambria Math" w:hAnsi="Cambria Math" w:cs="Cambria Math"/>
-              <w:sz w:val="28"/>
-              <w:szCs w:val="28"/>
-            </w:rPr>
-            <m:t>{St}</m:t>
-          </m:r>
-          <m:r>
-            <w:rPr>
-              <w:rFonts w:ascii="Cambria Math" w:eastAsia="Cambria Math" w:hAnsi="Cambria Math" w:cs="Cambria Math"/>
-              <w:sz w:val="28"/>
-              <w:szCs w:val="28"/>
-            </w:rPr>
-            <m:t xml:space="preserve"> </m:t>
-          </m:r>
-          <m:r>
-            <w:rPr>
-              <w:rFonts w:ascii="Cambria Math" w:eastAsia="Cambria Math" w:hAnsi="Cambria Math" w:cs="Cambria Math"/>
-              <w:sz w:val="28"/>
-              <w:szCs w:val="28"/>
-            </w:rPr>
-            <m:t>кВА</m:t>
+            <m:t>=1,3*{Stpmax}={St} кВА</m:t>
           </m:r>
         </m:oMath>
       </m:oMathPara>
@@ -11248,8 +10929,8 @@
           <w:szCs w:val="28"/>
         </w:rPr>
       </w:pPr>
-      <w:bookmarkStart w:id="4" w:name="_heading=h.3znysh7" w:colFirst="0" w:colLast="0"/>
-      <w:bookmarkEnd w:id="4"/>
+      <w:bookmarkStart w:id="5" w:name="_heading=h.3znysh7" w:colFirst="0" w:colLast="0"/>
+      <w:bookmarkEnd w:id="5"/>
       <w:r>
         <w:rPr>
           <w:color w:val="000000"/>
@@ -11800,23 +11481,7 @@
               <w:sz w:val="28"/>
               <w:szCs w:val="28"/>
             </w:rPr>
-            <m:t>=</m:t>
-          </m:r>
-          <m:r>
-            <w:rPr>
-              <w:rFonts w:ascii="Cambria Math" w:eastAsia="Cambria Math" w:hAnsi="Cambria Math" w:cs="Cambria Math"/>
-              <w:sz w:val="28"/>
-              <w:szCs w:val="28"/>
-            </w:rPr>
-            <m:t>{Imax04}</m:t>
-          </m:r>
-          <m:r>
-            <w:rPr>
-              <w:rFonts w:ascii="Cambria Math" w:eastAsia="Cambria Math" w:hAnsi="Cambria Math" w:cs="Cambria Math"/>
-              <w:sz w:val="28"/>
-              <w:szCs w:val="28"/>
-            </w:rPr>
-            <m:t xml:space="preserve"> А</m:t>
+            <m:t>={Imax04} А</m:t>
           </m:r>
         </m:oMath>
       </m:oMathPara>
@@ -15148,55 +14813,7 @@
               <w:sz w:val="28"/>
               <w:szCs w:val="28"/>
             </w:rPr>
-            <m:t>=</m:t>
-          </m:r>
-          <m:r>
-            <w:rPr>
-              <w:rFonts w:ascii="Cambria Math" w:eastAsia="Cambria Math" w:hAnsi="Cambria Math" w:cs="Cambria Math"/>
-              <w:sz w:val="28"/>
-              <w:szCs w:val="28"/>
-            </w:rPr>
-            <m:t>{Psum}</m:t>
-          </m:r>
-          <m:r>
-            <w:rPr>
-              <w:rFonts w:ascii="Cambria Math" w:eastAsia="Cambria Math" w:hAnsi="Cambria Math" w:cs="Cambria Math"/>
-              <w:sz w:val="28"/>
-              <w:szCs w:val="28"/>
-            </w:rPr>
-            <m:t>*</m:t>
-          </m:r>
-          <m:r>
-            <w:rPr>
-              <w:rFonts w:ascii="Cambria Math" w:eastAsia="Cambria Math" w:hAnsi="Cambria Math" w:cs="Cambria Math"/>
-              <w:sz w:val="28"/>
-              <w:szCs w:val="28"/>
-            </w:rPr>
-            <m:t>{LineLengthkm}</m:t>
-          </m:r>
-          <m:r>
-            <w:rPr>
-              <w:rFonts w:ascii="Cambria Math" w:eastAsia="Cambria Math" w:hAnsi="Cambria Math" w:cs="Cambria Math"/>
-              <w:sz w:val="28"/>
-              <w:szCs w:val="28"/>
-            </w:rPr>
-            <m:t>=</m:t>
-          </m:r>
-          <m:r>
-            <w:rPr>
-              <w:rFonts w:ascii="Cambria Math" w:eastAsia="Cambria Math" w:hAnsi="Cambria Math" w:cs="Cambria Math"/>
-              <w:sz w:val="28"/>
-              <w:szCs w:val="28"/>
-            </w:rPr>
-            <m:t>{Ma04}</m:t>
-          </m:r>
-          <m:r>
-            <w:rPr>
-              <w:rFonts w:ascii="Cambria Math" w:eastAsia="Cambria Math" w:hAnsi="Cambria Math" w:cs="Cambria Math"/>
-              <w:sz w:val="28"/>
-              <w:szCs w:val="28"/>
-            </w:rPr>
-            <m:t xml:space="preserve"> кВт*км</m:t>
+            <m:t>={Psum}*{LineLengthkm}={Ma04} кВт*км</m:t>
           </m:r>
         </m:oMath>
       </m:oMathPara>
@@ -15738,55 +15355,7 @@
               <w:sz w:val="28"/>
               <w:szCs w:val="28"/>
             </w:rPr>
-            <m:t>=</m:t>
-          </m:r>
-          <m:r>
-            <w:rPr>
-              <w:rFonts w:ascii="Cambria Math" w:eastAsia="Cambria Math" w:hAnsi="Cambria Math" w:cs="Cambria Math"/>
-              <w:sz w:val="28"/>
-              <w:szCs w:val="28"/>
-            </w:rPr>
-            <m:t>{Qsum}</m:t>
-          </m:r>
-          <m:r>
-            <w:rPr>
-              <w:rFonts w:ascii="Cambria Math" w:eastAsia="Cambria Math" w:hAnsi="Cambria Math" w:cs="Cambria Math"/>
-              <w:sz w:val="28"/>
-              <w:szCs w:val="28"/>
-            </w:rPr>
-            <m:t>*</m:t>
-          </m:r>
-          <m:r>
-            <w:rPr>
-              <w:rFonts w:ascii="Cambria Math" w:eastAsia="Cambria Math" w:hAnsi="Cambria Math" w:cs="Cambria Math"/>
-              <w:sz w:val="28"/>
-              <w:szCs w:val="28"/>
-            </w:rPr>
-            <m:t>{LineLengthkm}</m:t>
-          </m:r>
-          <m:r>
-            <w:rPr>
-              <w:rFonts w:ascii="Cambria Math" w:eastAsia="Cambria Math" w:hAnsi="Cambria Math" w:cs="Cambria Math"/>
-              <w:sz w:val="28"/>
-              <w:szCs w:val="28"/>
-            </w:rPr>
-            <m:t>=</m:t>
-          </m:r>
-          <m:r>
-            <w:rPr>
-              <w:rFonts w:ascii="Cambria Math" w:eastAsia="Cambria Math" w:hAnsi="Cambria Math" w:cs="Cambria Math"/>
-              <w:sz w:val="28"/>
-              <w:szCs w:val="28"/>
-            </w:rPr>
-            <m:t>{Mp04}</m:t>
-          </m:r>
-          <m:r>
-            <w:rPr>
-              <w:rFonts w:ascii="Cambria Math" w:eastAsia="Cambria Math" w:hAnsi="Cambria Math" w:cs="Cambria Math"/>
-              <w:sz w:val="28"/>
-              <w:szCs w:val="28"/>
-            </w:rPr>
-            <m:t xml:space="preserve"> кВар*км</m:t>
+            <m:t>={Qsum}*{LineLengthkm}={Mp04} кВар*км</m:t>
           </m:r>
         </m:oMath>
       </m:oMathPara>
@@ -15851,23 +15420,7 @@
               <w:sz w:val="28"/>
               <w:szCs w:val="28"/>
             </w:rPr>
-            <m:t>*</m:t>
-          </m:r>
-          <m:r>
-            <w:rPr>
-              <w:rFonts w:ascii="Cambria Math" w:eastAsia="Cambria Math" w:hAnsi="Cambria Math" w:cs="Cambria Math"/>
-              <w:sz w:val="28"/>
-              <w:szCs w:val="28"/>
-            </w:rPr>
-            <m:t>{Ma04}</m:t>
-          </m:r>
-          <m:r>
-            <w:rPr>
-              <w:rFonts w:ascii="Cambria Math" w:eastAsia="Cambria Math" w:hAnsi="Cambria Math" w:cs="Cambria Math"/>
-              <w:sz w:val="28"/>
-              <w:szCs w:val="28"/>
-            </w:rPr>
-            <m:t>+</m:t>
+            <m:t>*{Ma04}+</m:t>
           </m:r>
           <m:f>
             <m:fPr>
@@ -15906,39 +15459,7 @@
               <w:sz w:val="28"/>
               <w:szCs w:val="28"/>
             </w:rPr>
-            <m:t>*</m:t>
-          </m:r>
-          <m:r>
-            <w:rPr>
-              <w:rFonts w:ascii="Cambria Math" w:eastAsia="Cambria Math" w:hAnsi="Cambria Math" w:cs="Cambria Math"/>
-              <w:sz w:val="28"/>
-              <w:szCs w:val="28"/>
-            </w:rPr>
-            <m:t>{Mp04}</m:t>
-          </m:r>
-          <m:r>
-            <w:rPr>
-              <w:rFonts w:ascii="Cambria Math" w:eastAsia="Cambria Math" w:hAnsi="Cambria Math" w:cs="Cambria Math"/>
-              <w:sz w:val="28"/>
-              <w:szCs w:val="28"/>
-            </w:rPr>
-            <m:t>=</m:t>
-          </m:r>
-          <m:r>
-            <w:rPr>
-              <w:rFonts w:ascii="Cambria Math" w:eastAsia="Cambria Math" w:hAnsi="Cambria Math" w:cs="Cambria Math"/>
-              <w:sz w:val="28"/>
-              <w:szCs w:val="28"/>
-            </w:rPr>
-            <m:t>{Uloses04}</m:t>
-          </m:r>
-          <m:r>
-            <w:rPr>
-              <w:rFonts w:ascii="Cambria Math" w:eastAsia="Cambria Math" w:hAnsi="Cambria Math" w:cs="Cambria Math"/>
-              <w:sz w:val="28"/>
-              <w:szCs w:val="28"/>
-            </w:rPr>
-            <m:t xml:space="preserve"> В</m:t>
+            <m:t>*{Mp04}={Uloses04} В</m:t>
           </m:r>
         </m:oMath>
       </m:oMathPara>
@@ -17904,15 +17425,7 @@
           <w:sz w:val="28"/>
           <w:szCs w:val="28"/>
         </w:rPr>
-        <w:t>{awsr0}</w:t>
-      </w:r>
-      <w:r>
-        <w:rPr>
-          <w:color w:val="000000"/>
-          <w:sz w:val="28"/>
-          <w:szCs w:val="28"/>
-        </w:rPr>
-        <w:t xml:space="preserve"> </w:t>
+        <w:t xml:space="preserve">{awsr0} </w:t>
       </w:r>
       <w:r>
         <w:rPr>
@@ -21851,25 +21364,7 @@
               <w:sz w:val="28"/>
               <w:szCs w:val="28"/>
             </w:rPr>
-            <m:t>=</m:t>
-          </m:r>
-          <m:r>
-            <w:rPr>
-              <w:rFonts w:ascii="Cambria Math" w:eastAsia="Cambria Math" w:hAnsi="Cambria Math" w:cs="Cambria Math"/>
-              <w:color w:val="000000"/>
-              <w:sz w:val="28"/>
-              <w:szCs w:val="28"/>
-            </w:rPr>
-            <m:t>{awsr0}</m:t>
-          </m:r>
-          <m:r>
-            <w:rPr>
-              <w:rFonts w:ascii="Cambria Math" w:eastAsia="Cambria Math" w:hAnsi="Cambria Math" w:cs="Cambria Math"/>
-              <w:color w:val="000000"/>
-              <w:sz w:val="28"/>
-              <w:szCs w:val="28"/>
-            </w:rPr>
-            <m:t>*12=</m:t>
+            <m:t>={awsr0}*12=</m:t>
           </m:r>
           <m:r>
             <w:rPr>
@@ -22254,25 +21749,7 @@
               <w:sz w:val="28"/>
               <w:szCs w:val="28"/>
             </w:rPr>
-            <m:t>=</m:t>
-          </m:r>
-          <m:r>
-            <w:rPr>
-              <w:rFonts w:ascii="Cambria Math" w:eastAsia="Cambria Math" w:hAnsi="Cambria Math" w:cs="Cambria Math"/>
-              <w:color w:val="000000"/>
-              <w:sz w:val="28"/>
-              <w:szCs w:val="28"/>
-            </w:rPr>
-            <m:t>{aswx0}</m:t>
-          </m:r>
-          <m:r>
-            <w:rPr>
-              <w:rFonts w:ascii="Cambria Math" w:eastAsia="Cambria Math" w:hAnsi="Cambria Math" w:cs="Cambria Math"/>
-              <w:color w:val="000000"/>
-              <w:sz w:val="28"/>
-              <w:szCs w:val="28"/>
-            </w:rPr>
-            <m:t>*12=</m:t>
+            <m:t>={aswx0}*12=</m:t>
           </m:r>
           <m:r>
             <w:rPr>
@@ -22806,15 +22283,7 @@
               <w:sz w:val="28"/>
               <w:szCs w:val="28"/>
             </w:rPr>
-            <m:t>{Z10}</m:t>
-          </m:r>
-          <m:r>
-            <w:rPr>
-              <w:rFonts w:ascii="Cambria Math" w:eastAsia="Cambria Math" w:hAnsi="Cambria Math" w:cs="Cambria Math"/>
-              <w:sz w:val="28"/>
-              <w:szCs w:val="28"/>
-            </w:rPr>
-            <m:t xml:space="preserve"> </m:t>
+            <m:t xml:space="preserve">{Z10} </m:t>
           </m:r>
           <m:r>
             <w:rPr>
@@ -23294,16 +22763,7 @@
               <w:sz w:val="28"/>
               <w:szCs w:val="28"/>
             </w:rPr>
-            <m:t>=</m:t>
-          </m:r>
-          <m:r>
-            <w:rPr>
-              <w:rFonts w:ascii="Cambria Math" w:eastAsia="Cambria Math" w:hAnsi="Cambria Math" w:cs="Cambria Math"/>
-              <w:color w:val="000000"/>
-              <w:sz w:val="28"/>
-              <w:szCs w:val="28"/>
-            </w:rPr>
-            <m:t>{Z1004}</m:t>
+            <m:t>={Z1004}</m:t>
           </m:r>
           <m:r>
             <w:rPr>
@@ -23400,15 +22860,7 @@
           <w:sz w:val="28"/>
           <w:szCs w:val="28"/>
         </w:rPr>
-        <w:t>{LineLengthkm}</w:t>
-      </w:r>
-      <w:r>
-        <w:rPr>
-          <w:color w:val="000000"/>
-          <w:sz w:val="28"/>
-          <w:szCs w:val="28"/>
-        </w:rPr>
-        <w:t xml:space="preserve"> </w:t>
+        <w:t xml:space="preserve">{LineLengthkm} </w:t>
       </w:r>
       <w:r>
         <w:rPr>
@@ -23878,61 +23330,7 @@
               <w:sz w:val="28"/>
               <w:szCs w:val="28"/>
             </w:rPr>
-            <m:t>=</m:t>
-          </m:r>
-          <m:r>
-            <w:rPr>
-              <w:rFonts w:ascii="Cambria Math" w:eastAsia="Cambria Math" w:hAnsi="Cambria Math" w:cs="Cambria Math"/>
-              <w:color w:val="000000"/>
-              <w:sz w:val="28"/>
-              <w:szCs w:val="28"/>
-            </w:rPr>
-            <m:t>{sipr0}</m:t>
-          </m:r>
-          <m:r>
-            <w:rPr>
-              <w:rFonts w:ascii="Cambria Math" w:eastAsia="Cambria Math" w:hAnsi="Cambria Math" w:cs="Cambria Math"/>
-              <w:color w:val="000000"/>
-              <w:sz w:val="28"/>
-              <w:szCs w:val="28"/>
-            </w:rPr>
-            <m:t>*</m:t>
-          </m:r>
-          <m:r>
-            <w:rPr>
-              <w:rFonts w:ascii="Cambria Math" w:eastAsia="Cambria Math" w:hAnsi="Cambria Math" w:cs="Cambria Math"/>
-              <w:color w:val="000000"/>
-              <w:sz w:val="28"/>
-              <w:szCs w:val="28"/>
-            </w:rPr>
-            <m:t>{LineLengthkm}</m:t>
-          </m:r>
-          <m:r>
-            <w:rPr>
-              <w:rFonts w:ascii="Cambria Math" w:eastAsia="Cambria Math" w:hAnsi="Cambria Math" w:cs="Cambria Math"/>
-              <w:color w:val="000000"/>
-              <w:sz w:val="28"/>
-              <w:szCs w:val="28"/>
-            </w:rPr>
-            <m:t>=</m:t>
-          </m:r>
-          <m:r>
-            <w:rPr>
-              <w:rFonts w:ascii="Cambria Math" w:eastAsia="Cambria Math" w:hAnsi="Cambria Math" w:cs="Cambria Math"/>
-              <w:color w:val="000000"/>
-              <w:sz w:val="28"/>
-              <w:szCs w:val="28"/>
-            </w:rPr>
-            <m:t>{R04}</m:t>
-          </m:r>
-          <m:r>
-            <w:rPr>
-              <w:rFonts w:ascii="Cambria Math" w:eastAsia="Cambria Math" w:hAnsi="Cambria Math" w:cs="Cambria Math"/>
-              <w:color w:val="000000"/>
-              <w:sz w:val="28"/>
-              <w:szCs w:val="28"/>
-            </w:rPr>
-            <m:t xml:space="preserve"> Ом</m:t>
+            <m:t>={sipr0}*{LineLengthkm}={R04} Ом</m:t>
           </m:r>
         </m:oMath>
       </m:oMathPara>
@@ -24268,61 +23666,7 @@
               <w:sz w:val="28"/>
               <w:szCs w:val="28"/>
             </w:rPr>
-            <m:t>=</m:t>
-          </m:r>
-          <m:r>
-            <w:rPr>
-              <w:rFonts w:ascii="Cambria Math" w:eastAsia="Cambria Math" w:hAnsi="Cambria Math" w:cs="Cambria Math"/>
-              <w:color w:val="000000"/>
-              <w:sz w:val="28"/>
-              <w:szCs w:val="28"/>
-            </w:rPr>
-            <m:t>{sipx0}</m:t>
-          </m:r>
-          <m:r>
-            <w:rPr>
-              <w:rFonts w:ascii="Cambria Math" w:eastAsia="Cambria Math" w:hAnsi="Cambria Math" w:cs="Cambria Math"/>
-              <w:color w:val="000000"/>
-              <w:sz w:val="28"/>
-              <w:szCs w:val="28"/>
-            </w:rPr>
-            <m:t>*</m:t>
-          </m:r>
-          <m:r>
-            <w:rPr>
-              <w:rFonts w:ascii="Cambria Math" w:eastAsia="Cambria Math" w:hAnsi="Cambria Math" w:cs="Cambria Math"/>
-              <w:color w:val="000000"/>
-              <w:sz w:val="28"/>
-              <w:szCs w:val="28"/>
-            </w:rPr>
-            <m:t>{LineLengthkm}</m:t>
-          </m:r>
-          <m:r>
-            <w:rPr>
-              <w:rFonts w:ascii="Cambria Math" w:eastAsia="Cambria Math" w:hAnsi="Cambria Math" w:cs="Cambria Math"/>
-              <w:color w:val="000000"/>
-              <w:sz w:val="28"/>
-              <w:szCs w:val="28"/>
-            </w:rPr>
-            <m:t>=</m:t>
-          </m:r>
-          <m:r>
-            <w:rPr>
-              <w:rFonts w:ascii="Cambria Math" w:eastAsia="Cambria Math" w:hAnsi="Cambria Math" w:cs="Cambria Math"/>
-              <w:color w:val="000000"/>
-              <w:sz w:val="28"/>
-              <w:szCs w:val="28"/>
-            </w:rPr>
-            <m:t>{X04}</m:t>
-          </m:r>
-          <m:r>
-            <w:rPr>
-              <w:rFonts w:ascii="Cambria Math" w:eastAsia="Cambria Math" w:hAnsi="Cambria Math" w:cs="Cambria Math"/>
-              <w:color w:val="000000"/>
-              <w:sz w:val="28"/>
-              <w:szCs w:val="28"/>
-            </w:rPr>
-            <m:t xml:space="preserve"> Ом</m:t>
+            <m:t>={sipx0}*{LineLengthkm}={X04} Ом</m:t>
           </m:r>
         </m:oMath>
       </m:oMathPara>
@@ -24836,25 +24180,7 @@
               <w:sz w:val="28"/>
               <w:szCs w:val="28"/>
             </w:rPr>
-            <m:t>=</m:t>
-          </m:r>
-          <m:r>
-            <w:rPr>
-              <w:rFonts w:ascii="Cambria Math" w:eastAsia="Cambria Math" w:hAnsi="Cambria Math" w:cs="Cambria Math"/>
-              <w:color w:val="000000"/>
-              <w:sz w:val="28"/>
-              <w:szCs w:val="28"/>
-            </w:rPr>
-            <m:t>{Z04}</m:t>
-          </m:r>
-          <m:r>
-            <w:rPr>
-              <w:rFonts w:ascii="Cambria Math" w:eastAsia="Cambria Math" w:hAnsi="Cambria Math" w:cs="Cambria Math"/>
-              <w:color w:val="000000"/>
-              <w:sz w:val="28"/>
-              <w:szCs w:val="28"/>
-            </w:rPr>
-            <m:t xml:space="preserve"> Ом.                              </m:t>
+            <m:t xml:space="preserve">={Z04} Ом.                              </m:t>
           </m:r>
         </m:oMath>
       </m:oMathPara>
@@ -26556,25 +25882,7 @@
                   <w:sz w:val="28"/>
                   <w:szCs w:val="28"/>
                 </w:rPr>
-                <m:t>*(0,006+</m:t>
-              </m:r>
-              <m:r>
-                <w:rPr>
-                  <w:rFonts w:ascii="Cambria Math" w:eastAsia="Cambria Math" w:hAnsi="Cambria Math" w:cs="Cambria Math"/>
-                  <w:color w:val="000000"/>
-                  <w:sz w:val="28"/>
-                  <w:szCs w:val="28"/>
-                </w:rPr>
-                <m:t>{Z1004}</m:t>
-              </m:r>
-              <m:r>
-                <w:rPr>
-                  <w:rFonts w:ascii="Cambria Math" w:eastAsia="Cambria Math" w:hAnsi="Cambria Math" w:cs="Cambria Math"/>
-                  <w:color w:val="000000"/>
-                  <w:sz w:val="28"/>
-                  <w:szCs w:val="28"/>
-                </w:rPr>
-                <m:t>)</m:t>
+                <m:t>*(0,006+{Z1004})</m:t>
               </m:r>
             </m:den>
           </m:f>
@@ -27046,15 +26354,7 @@
               <w:sz w:val="28"/>
               <w:szCs w:val="28"/>
             </w:rPr>
-            <m:t>=</m:t>
-          </m:r>
-          <m:r>
-            <w:rPr>
-              <w:rFonts w:ascii="Cambria Math" w:eastAsia="Cambria Math" w:hAnsi="Cambria Math" w:cs="Cambria Math"/>
-              <w:sz w:val="28"/>
-              <w:szCs w:val="28"/>
-            </w:rPr>
-            <m:t>{Ikv}</m:t>
+            <m:t>={Ikv}</m:t>
           </m:r>
           <m:r>
             <w:rPr>
@@ -27084,16 +26384,7 @@
                   <w:sz w:val="28"/>
                   <w:szCs w:val="28"/>
                 </w:rPr>
-                <m:t>0,</m:t>
-              </m:r>
-              <m:r>
-                <w:rPr>
-                  <w:rFonts w:ascii="Cambria Math" w:eastAsia="Cambria Math" w:hAnsi="Cambria Math" w:cs="Cambria Math"/>
-                  <w:color w:val="000000"/>
-                  <w:sz w:val="28"/>
-                  <w:szCs w:val="28"/>
-                </w:rPr>
-                <m:t>38</m:t>
+                <m:t>0,38</m:t>
               </m:r>
             </m:num>
             <m:den>
@@ -27115,16 +26406,7 @@
               <w:sz w:val="28"/>
               <w:szCs w:val="28"/>
             </w:rPr>
-            <m:t>=</m:t>
-          </m:r>
-          <m:r>
-            <w:rPr>
-              <w:rFonts w:ascii="Cambria Math" w:eastAsia="Cambria Math" w:hAnsi="Cambria Math" w:cs="Cambria Math"/>
-              <w:color w:val="000000"/>
-              <w:sz w:val="28"/>
-              <w:szCs w:val="28"/>
-            </w:rPr>
-            <m:t>{Ikv10}</m:t>
+            <m:t>={Ikv10}</m:t>
           </m:r>
           <m:r>
             <w:rPr>
@@ -27880,43 +27162,7 @@
                   <w:sz w:val="28"/>
                   <w:szCs w:val="28"/>
                 </w:rPr>
-                <m:t>*(0,006+</m:t>
-              </m:r>
-              <m:r>
-                <w:rPr>
-                  <w:rFonts w:ascii="Cambria Math" w:eastAsia="Cambria Math" w:hAnsi="Cambria Math" w:cs="Cambria Math"/>
-                  <w:color w:val="000000"/>
-                  <w:sz w:val="28"/>
-                  <w:szCs w:val="28"/>
-                </w:rPr>
-                <m:t>{Z1004}</m:t>
-              </m:r>
-              <m:r>
-                <w:rPr>
-                  <w:rFonts w:ascii="Cambria Math" w:eastAsia="Cambria Math" w:hAnsi="Cambria Math" w:cs="Cambria Math"/>
-                  <w:color w:val="000000"/>
-                  <w:sz w:val="28"/>
-                  <w:szCs w:val="28"/>
-                </w:rPr>
-                <m:t>+</m:t>
-              </m:r>
-              <m:r>
-                <w:rPr>
-                  <w:rFonts w:ascii="Cambria Math" w:eastAsia="Cambria Math" w:hAnsi="Cambria Math" w:cs="Cambria Math"/>
-                  <w:color w:val="000000"/>
-                  <w:sz w:val="28"/>
-                  <w:szCs w:val="28"/>
-                </w:rPr>
-                <m:t>{Ztr}</m:t>
-              </m:r>
-              <m:r>
-                <w:rPr>
-                  <w:rFonts w:ascii="Cambria Math" w:eastAsia="Cambria Math" w:hAnsi="Cambria Math" w:cs="Cambria Math"/>
-                  <w:color w:val="000000"/>
-                  <w:sz w:val="28"/>
-                  <w:szCs w:val="28"/>
-                </w:rPr>
-                <m:t>)</m:t>
+                <m:t>*(0,006+{Z1004}+{Ztr})</m:t>
               </m:r>
             </m:den>
           </m:f>
@@ -28635,7 +27881,6 @@
           <w:color w:val="000000"/>
           <w:sz w:val="28"/>
           <w:szCs w:val="28"/>
-          <w:lang w:val="en-US"/>
         </w:rPr>
         <w:t>38</w:t>
       </w:r>
@@ -28847,16 +28092,7 @@
                     <w:sz w:val="28"/>
                     <w:szCs w:val="28"/>
                   </w:rPr>
-                  <m:t>0,</m:t>
-                </m:r>
-                <m:r>
-                  <w:rPr>
-                    <w:rFonts w:ascii="Cambria Math" w:eastAsia="Cambria Math" w:hAnsi="Cambria Math" w:cs="Cambria Math"/>
-                    <w:color w:val="000000"/>
-                    <w:sz w:val="28"/>
-                    <w:szCs w:val="28"/>
-                  </w:rPr>
-                  <m:t>38</m:t>
+                  <m:t>0,38</m:t>
                 </m:r>
               </m:e>
               <m:sup>
@@ -28932,7 +28168,6 @@
           <w:color w:val="000000"/>
           <w:sz w:val="28"/>
           <w:szCs w:val="28"/>
-          <w:lang w:val="en-US"/>
         </w:rPr>
         <w:t xml:space="preserve"> </w:t>
       </w:r>
@@ -28949,7 +28184,6 @@
           <w:color w:val="000000"/>
           <w:sz w:val="28"/>
           <w:szCs w:val="28"/>
-          <w:lang w:val="en-US"/>
         </w:rPr>
         <w:t xml:space="preserve"> </w:t>
       </w:r>
@@ -29546,16 +28780,7 @@
                     <w:sz w:val="28"/>
                     <w:szCs w:val="28"/>
                   </w:rPr>
-                  <m:t>0,</m:t>
-                </m:r>
-                <m:r>
-                  <w:rPr>
-                    <w:rFonts w:ascii="Cambria Math" w:eastAsia="Cambria Math" w:hAnsi="Cambria Math" w:cs="Cambria Math"/>
-                    <w:color w:val="000000"/>
-                    <w:sz w:val="28"/>
-                    <w:szCs w:val="28"/>
-                  </w:rPr>
-                  <m:t>38</m:t>
+                  <m:t>0,38</m:t>
                 </m:r>
               </m:e>
               <m:sup>
@@ -29632,16 +28857,7 @@
             <w:sz w:val="28"/>
             <w:szCs w:val="28"/>
           </w:rPr>
-          <m:t>=</m:t>
-        </m:r>
-        <m:r>
-          <w:rPr>
-            <w:rFonts w:ascii="Cambria Math" w:eastAsia="Cambria Math" w:hAnsi="Cambria Math" w:cs="Cambria Math"/>
-            <w:color w:val="000000"/>
-            <w:sz w:val="28"/>
-            <w:szCs w:val="28"/>
-          </w:rPr>
-          <m:t>{Xtr}</m:t>
+          <m:t>={Xtr}</m:t>
         </m:r>
       </m:oMath>
       <w:r>
@@ -30205,25 +29421,7 @@
                       <w:sz w:val="28"/>
                       <w:szCs w:val="28"/>
                     </w:rPr>
-                    <m:t>(</m:t>
-                  </m:r>
-                  <m:r>
-                    <w:rPr>
-                      <w:rFonts w:ascii="Cambria Math" w:eastAsia="Cambria Math" w:hAnsi="Cambria Math" w:cs="Cambria Math"/>
-                      <w:color w:val="000000"/>
-                      <w:sz w:val="28"/>
-                      <w:szCs w:val="28"/>
-                    </w:rPr>
-                    <m:t>{Rtr}</m:t>
-                  </m:r>
-                  <m:r>
-                    <w:rPr>
-                      <w:rFonts w:ascii="Cambria Math" w:eastAsia="Cambria Math" w:hAnsi="Cambria Math" w:cs="Cambria Math"/>
-                      <w:color w:val="000000"/>
-                      <w:sz w:val="28"/>
-                      <w:szCs w:val="28"/>
-                    </w:rPr>
-                    <m:t>+0,00</m:t>
+                    <m:t>({Rtr}+0,00</m:t>
                   </m:r>
                   <m:r>
                     <w:rPr>
@@ -30307,25 +29505,7 @@
               <w:sz w:val="28"/>
               <w:szCs w:val="28"/>
             </w:rPr>
-            <m:t>=</m:t>
-          </m:r>
-          <m:r>
-            <w:rPr>
-              <w:rFonts w:ascii="Cambria Math" w:eastAsia="Cambria Math" w:hAnsi="Cambria Math" w:cs="Cambria Math"/>
-              <w:color w:val="000000"/>
-              <w:sz w:val="28"/>
-              <w:szCs w:val="28"/>
-            </w:rPr>
-            <m:t>{Ztr}</m:t>
-          </m:r>
-          <m:r>
-            <w:rPr>
-              <w:rFonts w:ascii="Cambria Math" w:eastAsia="Cambria Math" w:hAnsi="Cambria Math" w:cs="Cambria Math"/>
-              <w:color w:val="000000"/>
-              <w:sz w:val="28"/>
-              <w:szCs w:val="28"/>
-            </w:rPr>
-            <m:t xml:space="preserve"> Ом</m:t>
+            <m:t>={Ztr} Ом</m:t>
           </m:r>
         </m:oMath>
       </m:oMathPara>
@@ -31234,61 +30414,7 @@
                   <w:sz w:val="28"/>
                   <w:szCs w:val="28"/>
                 </w:rPr>
-                <m:t>*(0,006+</m:t>
-              </m:r>
-              <m:r>
-                <w:rPr>
-                  <w:rFonts w:ascii="Cambria Math" w:eastAsia="Cambria Math" w:hAnsi="Cambria Math" w:cs="Cambria Math"/>
-                  <w:color w:val="000000"/>
-                  <w:sz w:val="28"/>
-                  <w:szCs w:val="28"/>
-                </w:rPr>
-                <m:t>{Z1004}</m:t>
-              </m:r>
-              <m:r>
-                <w:rPr>
-                  <w:rFonts w:ascii="Cambria Math" w:eastAsia="Cambria Math" w:hAnsi="Cambria Math" w:cs="Cambria Math"/>
-                  <w:color w:val="000000"/>
-                  <w:sz w:val="28"/>
-                  <w:szCs w:val="28"/>
-                </w:rPr>
-                <m:t>+</m:t>
-              </m:r>
-              <m:r>
-                <w:rPr>
-                  <w:rFonts w:ascii="Cambria Math" w:eastAsia="Cambria Math" w:hAnsi="Cambria Math" w:cs="Cambria Math"/>
-                  <w:color w:val="000000"/>
-                  <w:sz w:val="28"/>
-                  <w:szCs w:val="28"/>
-                </w:rPr>
-                <m:t>{Ztr}</m:t>
-              </m:r>
-              <m:r>
-                <w:rPr>
-                  <w:rFonts w:ascii="Cambria Math" w:eastAsia="Cambria Math" w:hAnsi="Cambria Math" w:cs="Cambria Math"/>
-                  <w:color w:val="000000"/>
-                  <w:sz w:val="28"/>
-                  <w:szCs w:val="28"/>
-                </w:rPr>
-                <m:t>+</m:t>
-              </m:r>
-              <m:r>
-                <w:rPr>
-                  <w:rFonts w:ascii="Cambria Math" w:eastAsia="Cambria Math" w:hAnsi="Cambria Math" w:cs="Cambria Math"/>
-                  <w:color w:val="000000"/>
-                  <w:sz w:val="28"/>
-                  <w:szCs w:val="28"/>
-                </w:rPr>
-                <m:t>{R04}</m:t>
-              </m:r>
-              <m:r>
-                <w:rPr>
-                  <w:rFonts w:ascii="Cambria Math" w:eastAsia="Cambria Math" w:hAnsi="Cambria Math" w:cs="Cambria Math"/>
-                  <w:color w:val="000000"/>
-                  <w:sz w:val="28"/>
-                  <w:szCs w:val="28"/>
-                </w:rPr>
-                <m:t>)</m:t>
+                <m:t>*(0,006+{Z1004}+{Ztr}+{R04})</m:t>
               </m:r>
             </m:den>
           </m:f>
@@ -31307,15 +30433,7 @@
               <w:sz w:val="28"/>
               <w:szCs w:val="28"/>
             </w:rPr>
-            <m:t>{Ik1three}</m:t>
-          </m:r>
-          <m:r>
-            <w:rPr>
-              <w:rFonts w:ascii="Cambria Math" w:eastAsia="Cambria Math" w:hAnsi="Cambria Math" w:cs="Cambria Math"/>
-              <w:sz w:val="28"/>
-              <w:szCs w:val="28"/>
-            </w:rPr>
-            <m:t xml:space="preserve"> </m:t>
+            <m:t xml:space="preserve">{Ik1three} </m:t>
           </m:r>
           <m:r>
             <w:rPr>
@@ -31909,15 +31027,7 @@
               <w:sz w:val="28"/>
               <w:szCs w:val="28"/>
             </w:rPr>
-            <m:t>*</m:t>
-          </m:r>
-          <m:r>
-            <w:rPr>
-              <w:rFonts w:ascii="Cambria Math" w:eastAsia="Cambria Math" w:hAnsi="Cambria Math" w:cs="Cambria Math"/>
-              <w:sz w:val="28"/>
-              <w:szCs w:val="28"/>
-            </w:rPr>
-            <m:t>{Ik1three}</m:t>
+            <m:t>*{Ik1three}</m:t>
           </m:r>
           <m:r>
             <w:rPr>
@@ -32890,16 +32000,7 @@
                   <w:sz w:val="28"/>
                   <w:szCs w:val="28"/>
                 </w:rPr>
-                <m:t>{Zn}</m:t>
-              </m:r>
-              <m:r>
-                <w:rPr>
-                  <w:rFonts w:ascii="Cambria Math" w:eastAsia="Cambria Math" w:hAnsi="Cambria Math" w:cs="Cambria Math"/>
-                  <w:color w:val="000000"/>
-                  <w:sz w:val="28"/>
-                  <w:szCs w:val="28"/>
-                </w:rPr>
-                <m:t>+</m:t>
+                <m:t>{Zn}+</m:t>
               </m:r>
               <m:f>
                 <m:fPr>
@@ -34259,15 +33360,7 @@
           <w:sz w:val="28"/>
           <w:szCs w:val="28"/>
         </w:rPr>
-        <w:t xml:space="preserve"> </w:t>
-      </w:r>
-      <w:r>
-        <w:rPr>
-          <w:color w:val="000000"/>
-          <w:sz w:val="28"/>
-          <w:szCs w:val="28"/>
-        </w:rPr>
-        <w:t>{Zn}</w:t>
+        <w:t xml:space="preserve"> {Zn}</w:t>
       </w:r>
       <w:r>
         <w:rPr>
@@ -36767,16 +35860,7 @@
                   <w:sz w:val="28"/>
                   <w:szCs w:val="28"/>
                 </w:rPr>
-                <m:t>*0,</m:t>
-              </m:r>
-              <m:r>
-                <w:rPr>
-                  <w:rFonts w:ascii="Cambria Math" w:eastAsia="Cambria Math" w:hAnsi="Cambria Math" w:cs="Cambria Math"/>
-                  <w:color w:val="000000"/>
-                  <w:sz w:val="28"/>
-                  <w:szCs w:val="28"/>
-                </w:rPr>
-                <m:t>38</m:t>
+                <m:t>*0,38</m:t>
               </m:r>
             </m:den>
           </m:f>
@@ -38570,25 +37654,7 @@
               <w:sz w:val="28"/>
               <w:szCs w:val="28"/>
             </w:rPr>
-            <m:t>=</m:t>
-          </m:r>
-          <m:r>
-            <w:rPr>
-              <w:rFonts w:ascii="Cambria Math" w:eastAsia="Cambria Math" w:hAnsi="Cambria Math" w:cs="Cambria Math"/>
-              <w:color w:val="000000"/>
-              <w:sz w:val="28"/>
-              <w:szCs w:val="28"/>
-            </w:rPr>
-            <m:t>{Ta}</m:t>
-          </m:r>
-          <m:r>
-            <w:rPr>
-              <w:rFonts w:ascii="Cambria Math" w:eastAsia="Cambria Math" w:hAnsi="Cambria Math" w:cs="Cambria Math"/>
-              <w:color w:val="000000"/>
-              <w:sz w:val="28"/>
-              <w:szCs w:val="28"/>
-            </w:rPr>
-            <m:t xml:space="preserve"> сек</m:t>
+            <m:t>={Ta} сек</m:t>
           </m:r>
         </m:oMath>
       </m:oMathPara>
@@ -39416,25 +38482,7 @@
               <w:sz w:val="28"/>
               <w:szCs w:val="28"/>
             </w:rPr>
-            <m:t>*</m:t>
-          </m:r>
-          <m:r>
-            <w:rPr>
-              <w:rFonts w:ascii="Cambria Math" w:eastAsia="Cambria Math" w:hAnsi="Cambria Math" w:cs="Cambria Math"/>
-              <w:color w:val="000000"/>
-              <w:sz w:val="28"/>
-              <w:szCs w:val="28"/>
-            </w:rPr>
-            <m:t>{kud}</m:t>
-          </m:r>
-          <m:r>
-            <w:rPr>
-              <w:rFonts w:ascii="Cambria Math" w:eastAsia="Cambria Math" w:hAnsi="Cambria Math" w:cs="Cambria Math"/>
-              <w:color w:val="000000"/>
-              <w:sz w:val="28"/>
-              <w:szCs w:val="28"/>
-            </w:rPr>
-            <m:t>*</m:t>
+            <m:t>*{kud}*</m:t>
           </m:r>
           <m:r>
             <w:rPr>
@@ -39983,25 +39031,7 @@
               <w:sz w:val="28"/>
               <w:szCs w:val="28"/>
             </w:rPr>
-            <m:t>*</m:t>
-          </m:r>
-          <m:r>
-            <w:rPr>
-              <w:rFonts w:ascii="Cambria Math" w:eastAsia="Cambria Math" w:hAnsi="Cambria Math" w:cs="Cambria Math"/>
-              <w:color w:val="000000"/>
-              <w:sz w:val="28"/>
-              <w:szCs w:val="28"/>
-            </w:rPr>
-            <m:t>{kud}</m:t>
-          </m:r>
-          <m:r>
-            <w:rPr>
-              <w:rFonts w:ascii="Cambria Math" w:eastAsia="Cambria Math" w:hAnsi="Cambria Math" w:cs="Cambria Math"/>
-              <w:color w:val="000000"/>
-              <w:sz w:val="28"/>
-              <w:szCs w:val="28"/>
-            </w:rPr>
-            <m:t>*</m:t>
+            <m:t>*{kud}*</m:t>
           </m:r>
           <m:r>
             <w:rPr>
@@ -40611,6 +39641,7 @@
                 <w:tag w:val="goog_rdk_2"/>
                 <w:id w:val="-1600478717"/>
               </w:sdtPr>
+              <w:sdtEndPr/>
               <w:sdtContent>
                 <w:r>
                   <w:rPr>
@@ -40789,6 +39820,7 @@
                 <w:tag w:val="goog_rdk_3"/>
                 <w:id w:val="-1485083427"/>
               </w:sdtPr>
+              <w:sdtEndPr/>
               <w:sdtContent>
                 <w:r>
                   <w:rPr>
@@ -40983,6 +40015,7 @@
                 <w:tag w:val="goog_rdk_4"/>
                 <w:id w:val="-1118991505"/>
               </w:sdtPr>
+              <w:sdtEndPr/>
               <w:sdtContent>
                 <w:r>
                   <w:rPr>
@@ -41973,6 +41006,7 @@
                 <w:tag w:val="goog_rdk_5"/>
                 <w:id w:val="-849178217"/>
               </w:sdtPr>
+              <w:sdtEndPr/>
               <w:sdtContent>
                 <w:r>
                   <w:rPr>
@@ -42057,6 +41091,7 @@
                 <w:tag w:val="goog_rdk_6"/>
                 <w:id w:val="-1613051915"/>
               </w:sdtPr>
+              <w:sdtEndPr/>
               <w:sdtContent>
                 <w:r>
                   <w:rPr>
@@ -43112,6 +42147,7 @@
           <w:tag w:val="goog_rdk_7"/>
           <w:id w:val="-1560856288"/>
         </w:sdtPr>
+        <w:sdtEndPr/>
         <w:sdtContent>
           <w:r>
             <w:rPr>
@@ -43202,6 +42238,7 @@
           <w:tag w:val="goog_rdk_8"/>
           <w:id w:val="-822121661"/>
         </w:sdtPr>
+        <w:sdtEndPr/>
         <w:sdtContent>
           <w:r>
             <w:rPr>
@@ -43395,6 +42432,7 @@
           <w:tag w:val="goog_rdk_9"/>
           <w:id w:val="1199125578"/>
         </w:sdtPr>
+        <w:sdtEndPr/>
         <w:sdtContent>
           <w:r>
             <w:rPr>
@@ -43425,7 +42463,6 @@
               <w:rFonts w:ascii="Cambria Math" w:eastAsia="Gungsuh" w:hAnsi="Cambria Math" w:cs="Gungsuh"/>
               <w:sz w:val="28"/>
               <w:szCs w:val="28"/>
-              <w:lang w:val="en-US"/>
             </w:rPr>
             <w:t xml:space="preserve"> </w:t>
           </w:r>
@@ -43442,7 +42479,6 @@
               <w:rFonts w:ascii="Cambria Math" w:eastAsia="Gungsuh" w:hAnsi="Cambria Math" w:cs="Gungsuh"/>
               <w:sz w:val="28"/>
               <w:szCs w:val="28"/>
-              <w:lang w:val="en-US"/>
             </w:rPr>
             <w:t xml:space="preserve"> </w:t>
           </w:r>
@@ -43459,7 +42495,6 @@
               <w:rFonts w:ascii="Cambria Math" w:eastAsia="Gungsuh" w:hAnsi="Cambria Math" w:cs="Gungsuh"/>
               <w:sz w:val="28"/>
               <w:szCs w:val="28"/>
-              <w:lang w:val="en-US"/>
             </w:rPr>
             <w:t xml:space="preserve"> </w:t>
           </w:r>
@@ -44177,23 +43212,7 @@
               <w:sz w:val="28"/>
               <w:szCs w:val="28"/>
             </w:rPr>
-            <m:t>=</m:t>
-          </m:r>
-          <m:r>
-            <w:rPr>
-              <w:rFonts w:ascii="Cambria Math" w:eastAsia="Cambria Math" w:hAnsi="Cambria Math"/>
-              <w:sz w:val="28"/>
-              <w:szCs w:val="28"/>
-            </w:rPr>
-            <m:t>{Imax04}</m:t>
-          </m:r>
-          <m:r>
-            <w:rPr>
-              <w:rFonts w:ascii="Cambria Math" w:eastAsia="Cambria Math" w:hAnsi="Cambria Math"/>
-              <w:sz w:val="28"/>
-              <w:szCs w:val="28"/>
-            </w:rPr>
-            <m:t xml:space="preserve"> А.</m:t>
+            <m:t>={Imax04} А.</m:t>
           </m:r>
         </m:oMath>
       </m:oMathPara>
@@ -44231,6 +43250,7 @@
           <w:tag w:val="goog_rdk_10"/>
           <w:id w:val="-1400892798"/>
         </w:sdtPr>
+        <w:sdtEndPr/>
         <w:sdtContent>
           <w:r>
             <w:rPr>
@@ -44415,12 +43435,12 @@
           <w:tag w:val="goog_rdk_11"/>
           <w:id w:val="1494764768"/>
         </w:sdtPr>
+        <w:sdtEndPr/>
         <w:sdtContent>
           <w:r>
             <w:rPr>
               <w:sz w:val="28"/>
               <w:szCs w:val="28"/>
-              <w:lang w:val="en-US"/>
             </w:rPr>
             <w:t xml:space="preserve"> </w:t>
           </w:r>
@@ -44428,7 +43448,6 @@
             <w:rPr>
               <w:sz w:val="28"/>
               <w:szCs w:val="28"/>
-              <w:lang w:val="en-US"/>
             </w:rPr>
             <w:t xml:space="preserve"> </w:t>
           </w:r>
@@ -44453,7 +43472,6 @@
               <w:rFonts w:eastAsia="Gungsuh"/>
               <w:sz w:val="28"/>
               <w:szCs w:val="28"/>
-              <w:lang w:val="en-US"/>
             </w:rPr>
             <w:t xml:space="preserve"> </w:t>
           </w:r>
@@ -44470,7 +43488,6 @@
               <w:rFonts w:eastAsia="Gungsuh"/>
               <w:sz w:val="28"/>
               <w:szCs w:val="28"/>
-              <w:lang w:val="en-US"/>
             </w:rPr>
             <w:t xml:space="preserve"> </w:t>
           </w:r>
@@ -44506,16 +43523,7 @@
           <w:sz w:val="28"/>
           <w:szCs w:val="28"/>
         </w:rPr>
-        <w:t>Выбираем автоматический выключатель типа</w:t>
-      </w:r>
-      <w:bookmarkStart w:id="5" w:name="_GoBack"/>
-      <w:bookmarkEnd w:id="5"/>
-      <w:r>
-        <w:rPr>
-          <w:sz w:val="28"/>
-          <w:szCs w:val="28"/>
-        </w:rPr>
-        <w:t xml:space="preserve"> </w:t>
+        <w:t xml:space="preserve">Выбираем автоматический выключатель типа </w:t>
       </w:r>
       <w:r>
         <w:rPr>
@@ -45151,23 +44159,7 @@
             <w:sz w:val="28"/>
             <w:szCs w:val="28"/>
           </w:rPr>
-          <m:t>=</m:t>
-        </m:r>
-        <m:r>
-          <w:rPr>
-            <w:rFonts w:ascii="Cambria Math" w:eastAsia="Cambria Math" w:hAnsi="Cambria Math" w:cs="Cambria Math"/>
-            <w:sz w:val="28"/>
-            <w:szCs w:val="28"/>
-          </w:rPr>
-          <m:t>{Ik1one}</m:t>
-        </m:r>
-        <m:r>
-          <w:rPr>
-            <w:rFonts w:ascii="Cambria Math" w:eastAsia="Cambria Math" w:hAnsi="Cambria Math" w:cs="Cambria Math"/>
-            <w:sz w:val="28"/>
-            <w:szCs w:val="28"/>
-          </w:rPr>
-          <m:t xml:space="preserve"> А</m:t>
+          <m:t>={Ik1one} А</m:t>
         </m:r>
       </m:oMath>
       <w:r>
@@ -54278,7 +53270,7 @@
 </file>
 
 <file path=customXml/itemProps2.xml><?xml version="1.0" encoding="utf-8"?>
-<ds:datastoreItem xmlns:ds="http://schemas.openxmlformats.org/officeDocument/2006/customXml" ds:itemID="{0554ED0D-ADF5-4C36-BD29-7249DB577CE7}">
+<ds:datastoreItem xmlns:ds="http://schemas.openxmlformats.org/officeDocument/2006/customXml" ds:itemID="{595AF6C1-A905-44CC-B294-234C01072F81}">
   <ds:schemaRefs>
     <ds:schemaRef ds:uri="http://schemas.openxmlformats.org/officeDocument/2006/bibliography"/>
   </ds:schemaRefs>

</xml_diff>